<commit_message>
Updated docs (Build procedure)
</commit_message>
<xml_diff>
--- a/doc/_editable/MyBar - Build Procedure.docx
+++ b/doc/_editable/MyBar - Build Procedure.docx
@@ -9,8 +9,6 @@
           <w:lang w:val="en-US"/>
         </w:rPr>
       </w:pPr>
-      <w:bookmarkStart w:id="0" w:name="_GoBack"/>
-      <w:bookmarkEnd w:id="0"/>
       <w:r>
         <w:rPr>
           <w:b/>
@@ -47,7 +45,7 @@
         <w:rPr>
           <w:lang w:val="en-US"/>
         </w:rPr>
-        <w:t xml:space="preserve">Run Eclipse </w:t>
+        <w:t>Install latest version of Eclipse</w:t>
       </w:r>
     </w:p>
     <w:p>
@@ -65,8 +63,256 @@
         <w:rPr>
           <w:lang w:val="en-US"/>
         </w:rPr>
-        <w:t>Save all changes</w:t>
-      </w:r>
+        <w:t>Run Eclipse</w:t>
+      </w:r>
+    </w:p>
+    <w:p>
+      <w:pPr>
+        <w:pStyle w:val="ListParagraph"/>
+        <w:numPr>
+          <w:ilvl w:val="0"/>
+          <w:numId w:val="1"/>
+        </w:numPr>
+        <w:rPr>
+          <w:lang w:val="en-US"/>
+        </w:rPr>
+      </w:pPr>
+      <w:r>
+        <w:rPr>
+          <w:lang w:val="en-US"/>
+        </w:rPr>
+        <w:t>Install Android Develope</w:t>
+      </w:r>
+      <w:r>
+        <w:rPr>
+          <w:lang w:val="en-US"/>
+        </w:rPr>
+        <w:t>r Tools (ADT) plugin for Eclipse:</w:t>
+      </w:r>
+      <w:r>
+        <w:rPr>
+          <w:lang w:val="en-US"/>
+        </w:rPr>
+        <w:br/>
+        <w:t>- Press “Help”</w:t>
+      </w:r>
+      <w:r>
+        <w:rPr>
+          <w:lang w:val="en-US"/>
+        </w:rPr>
+        <w:br/>
+        <w:t>- Go to “Install new software”</w:t>
+      </w:r>
+      <w:r>
+        <w:rPr>
+          <w:lang w:val="en-US"/>
+        </w:rPr>
+        <w:br/>
+        <w:t>- Add new repository and enter location (</w:t>
+      </w:r>
+      <w:r>
+        <w:rPr>
+          <w:lang w:val="en-US"/>
+        </w:rPr>
+        <w:t xml:space="preserve"> </w:t>
+      </w:r>
+      <w:hyperlink r:id="rId6" w:history="1">
+        <w:r>
+          <w:rPr>
+            <w:rStyle w:val="Hyperlink"/>
+            <w:lang w:val="en-US"/>
+          </w:rPr>
+          <w:t>https://dl-ssl.google.com/android/eclipse/</w:t>
+        </w:r>
+      </w:hyperlink>
+      <w:r>
+        <w:rPr>
+          <w:lang w:val="en-US"/>
+        </w:rPr>
+        <w:t xml:space="preserve"> </w:t>
+      </w:r>
+      <w:r>
+        <w:rPr>
+          <w:lang w:val="en-US"/>
+        </w:rPr>
+        <w:t>)</w:t>
+      </w:r>
+    </w:p>
+    <w:p>
+      <w:pPr>
+        <w:pStyle w:val="ListParagraph"/>
+        <w:numPr>
+          <w:ilvl w:val="0"/>
+          <w:numId w:val="1"/>
+        </w:numPr>
+        <w:rPr>
+          <w:lang w:val="en-US"/>
+        </w:rPr>
+      </w:pPr>
+      <w:r>
+        <w:rPr>
+          <w:lang w:val="en-US"/>
+        </w:rPr>
+        <w:t>Download the latest Android SDK Tools</w:t>
+      </w:r>
+    </w:p>
+    <w:p>
+      <w:pPr>
+        <w:pStyle w:val="ListParagraph"/>
+        <w:numPr>
+          <w:ilvl w:val="0"/>
+          <w:numId w:val="1"/>
+        </w:numPr>
+        <w:rPr>
+          <w:lang w:val="en-US"/>
+        </w:rPr>
+      </w:pPr>
+      <w:r>
+        <w:rPr>
+          <w:lang w:val="en-US"/>
+        </w:rPr>
+        <w:t>Download Android 4.0.3 (API 15)</w:t>
+      </w:r>
+    </w:p>
+    <w:p>
+      <w:pPr>
+        <w:pStyle w:val="ListParagraph"/>
+        <w:numPr>
+          <w:ilvl w:val="0"/>
+          <w:numId w:val="1"/>
+        </w:numPr>
+        <w:rPr>
+          <w:lang w:val="en-US"/>
+        </w:rPr>
+      </w:pPr>
+      <w:r>
+        <w:rPr>
+          <w:lang w:val="en-US"/>
+        </w:rPr>
+        <w:t>Install Android Virtual Device (AVD)</w:t>
+      </w:r>
+    </w:p>
+    <w:p>
+      <w:pPr>
+        <w:pStyle w:val="ListParagraph"/>
+        <w:numPr>
+          <w:ilvl w:val="0"/>
+          <w:numId w:val="1"/>
+        </w:numPr>
+        <w:rPr>
+          <w:lang w:val="en-US"/>
+        </w:rPr>
+      </w:pPr>
+      <w:r>
+        <w:rPr>
+          <w:lang w:val="en-US"/>
+        </w:rPr>
+        <w:t>Add a new AVD with Android-version 4.0.3</w:t>
+      </w:r>
+    </w:p>
+    <w:p>
+      <w:pPr>
+        <w:pStyle w:val="ListParagraph"/>
+        <w:numPr>
+          <w:ilvl w:val="0"/>
+          <w:numId w:val="1"/>
+        </w:numPr>
+        <w:rPr>
+          <w:lang w:val="en-US"/>
+        </w:rPr>
+      </w:pPr>
+      <w:r>
+        <w:rPr>
+          <w:lang w:val="en-US"/>
+        </w:rPr>
+        <w:t>Add the project-repository:</w:t>
+      </w:r>
+      <w:r>
+        <w:rPr>
+          <w:lang w:val="en-US"/>
+        </w:rPr>
+        <w:br/>
+        <w:t>- Press “File” &gt; “Import”</w:t>
+      </w:r>
+      <w:r>
+        <w:rPr>
+          <w:lang w:val="en-US"/>
+        </w:rPr>
+        <w:br/>
+        <w:t>- Select “</w:t>
+      </w:r>
+      <w:proofErr w:type="spellStart"/>
+      <w:r>
+        <w:rPr>
+          <w:lang w:val="en-US"/>
+        </w:rPr>
+        <w:t>Git</w:t>
+      </w:r>
+      <w:proofErr w:type="spellEnd"/>
+      <w:r>
+        <w:rPr>
+          <w:lang w:val="en-US"/>
+        </w:rPr>
+        <w:t xml:space="preserve">” &gt; </w:t>
+      </w:r>
+      <w:r>
+        <w:rPr>
+          <w:lang w:val="en-US"/>
+        </w:rPr>
+        <w:t xml:space="preserve">“Projects from </w:t>
+      </w:r>
+      <w:proofErr w:type="spellStart"/>
+      <w:r>
+        <w:rPr>
+          <w:lang w:val="en-US"/>
+        </w:rPr>
+        <w:t>Git</w:t>
+      </w:r>
+      <w:proofErr w:type="spellEnd"/>
+      <w:r>
+        <w:rPr>
+          <w:lang w:val="en-US"/>
+        </w:rPr>
+        <w:t>” &gt; “URI”</w:t>
+      </w:r>
+      <w:r>
+        <w:rPr>
+          <w:lang w:val="en-US"/>
+        </w:rPr>
+        <w:br/>
+        <w:t xml:space="preserve">- In the “URI”-field enter ( </w:t>
+      </w:r>
+      <w:hyperlink r:id="rId7" w:history="1">
+        <w:r>
+          <w:rPr>
+            <w:rStyle w:val="Hyperlink"/>
+            <w:lang w:val="en-US"/>
+          </w:rPr>
+          <w:t>https://github.com/TeamLegendaryAwesome/WYSIWYD.git</w:t>
+        </w:r>
+      </w:hyperlink>
+      <w:r>
+        <w:rPr>
+          <w:lang w:val="en-US"/>
+        </w:rPr>
+        <w:t xml:space="preserve"> )</w:t>
+      </w:r>
+      <w:r>
+        <w:rPr>
+          <w:lang w:val="en-US"/>
+        </w:rPr>
+        <w:br/>
+        <w:t>- Enter your User and Password</w:t>
+      </w:r>
+      <w:r>
+        <w:rPr>
+          <w:lang w:val="en-US"/>
+        </w:rPr>
+        <w:br/>
+        <w:t>- Select which workspace you want to use and press “Next” until  you are done</w:t>
+      </w:r>
+      <w:bookmarkStart w:id="0" w:name="_GoBack"/>
+      <w:bookmarkEnd w:id="0"/>
     </w:p>
     <w:p>
       <w:pPr>
@@ -135,6 +381,230 @@
 <file path=word/numbering.xml><?xml version="1.0" encoding="utf-8"?>
 <w:numbering xmlns:wpc="http://schemas.microsoft.com/office/word/2010/wordprocessingCanvas" xmlns:mc="http://schemas.openxmlformats.org/markup-compatibility/2006" xmlns:o="urn:schemas-microsoft-com:office:office" xmlns:r="http://schemas.openxmlformats.org/officeDocument/2006/relationships" xmlns:m="http://schemas.openxmlformats.org/officeDocument/2006/math" xmlns:v="urn:schemas-microsoft-com:vml" xmlns:wp14="http://schemas.microsoft.com/office/word/2010/wordprocessingDrawing" xmlns:wp="http://schemas.openxmlformats.org/drawingml/2006/wordprocessingDrawing" xmlns:w10="urn:schemas-microsoft-com:office:word" xmlns:w="http://schemas.openxmlformats.org/wordprocessingml/2006/main" xmlns:w14="http://schemas.microsoft.com/office/word/2010/wordml" xmlns:wpg="http://schemas.microsoft.com/office/word/2010/wordprocessingGroup" xmlns:wpi="http://schemas.microsoft.com/office/word/2010/wordprocessingInk" xmlns:wne="http://schemas.microsoft.com/office/word/2006/wordml" xmlns:wps="http://schemas.microsoft.com/office/word/2010/wordprocessingShape" mc:Ignorable="w14 wp14">
   <w:abstractNum w:abstractNumId="0">
+    <w:nsid w:val="14D43EF0"/>
+    <w:multiLevelType w:val="hybridMultilevel"/>
+    <w:tmpl w:val="843ECB6C"/>
+    <w:lvl w:ilvl="0" w:tplc="1C881142">
+      <w:numFmt w:val="bullet"/>
+      <w:lvlText w:val="-"/>
+      <w:lvlJc w:val="left"/>
+      <w:pPr>
+        <w:ind w:left="1080" w:hanging="360"/>
+      </w:pPr>
+      <w:rPr>
+        <w:rFonts w:ascii="Calibri" w:eastAsiaTheme="minorHAnsi" w:hAnsi="Calibri" w:cs="Calibri" w:hint="default"/>
+      </w:rPr>
+    </w:lvl>
+    <w:lvl w:ilvl="1" w:tplc="041D0003" w:tentative="1">
+      <w:start w:val="1"/>
+      <w:numFmt w:val="bullet"/>
+      <w:lvlText w:val="o"/>
+      <w:lvlJc w:val="left"/>
+      <w:pPr>
+        <w:ind w:left="1800" w:hanging="360"/>
+      </w:pPr>
+      <w:rPr>
+        <w:rFonts w:ascii="Courier New" w:hAnsi="Courier New" w:cs="Courier New" w:hint="default"/>
+      </w:rPr>
+    </w:lvl>
+    <w:lvl w:ilvl="2" w:tplc="041D0005" w:tentative="1">
+      <w:start w:val="1"/>
+      <w:numFmt w:val="bullet"/>
+      <w:lvlText w:val=""/>
+      <w:lvlJc w:val="left"/>
+      <w:pPr>
+        <w:ind w:left="2520" w:hanging="360"/>
+      </w:pPr>
+      <w:rPr>
+        <w:rFonts w:ascii="Wingdings" w:hAnsi="Wingdings" w:hint="default"/>
+      </w:rPr>
+    </w:lvl>
+    <w:lvl w:ilvl="3" w:tplc="041D0001" w:tentative="1">
+      <w:start w:val="1"/>
+      <w:numFmt w:val="bullet"/>
+      <w:lvlText w:val=""/>
+      <w:lvlJc w:val="left"/>
+      <w:pPr>
+        <w:ind w:left="3240" w:hanging="360"/>
+      </w:pPr>
+      <w:rPr>
+        <w:rFonts w:ascii="Symbol" w:hAnsi="Symbol" w:hint="default"/>
+      </w:rPr>
+    </w:lvl>
+    <w:lvl w:ilvl="4" w:tplc="041D0003" w:tentative="1">
+      <w:start w:val="1"/>
+      <w:numFmt w:val="bullet"/>
+      <w:lvlText w:val="o"/>
+      <w:lvlJc w:val="left"/>
+      <w:pPr>
+        <w:ind w:left="3960" w:hanging="360"/>
+      </w:pPr>
+      <w:rPr>
+        <w:rFonts w:ascii="Courier New" w:hAnsi="Courier New" w:cs="Courier New" w:hint="default"/>
+      </w:rPr>
+    </w:lvl>
+    <w:lvl w:ilvl="5" w:tplc="041D0005" w:tentative="1">
+      <w:start w:val="1"/>
+      <w:numFmt w:val="bullet"/>
+      <w:lvlText w:val=""/>
+      <w:lvlJc w:val="left"/>
+      <w:pPr>
+        <w:ind w:left="4680" w:hanging="360"/>
+      </w:pPr>
+      <w:rPr>
+        <w:rFonts w:ascii="Wingdings" w:hAnsi="Wingdings" w:hint="default"/>
+      </w:rPr>
+    </w:lvl>
+    <w:lvl w:ilvl="6" w:tplc="041D0001" w:tentative="1">
+      <w:start w:val="1"/>
+      <w:numFmt w:val="bullet"/>
+      <w:lvlText w:val=""/>
+      <w:lvlJc w:val="left"/>
+      <w:pPr>
+        <w:ind w:left="5400" w:hanging="360"/>
+      </w:pPr>
+      <w:rPr>
+        <w:rFonts w:ascii="Symbol" w:hAnsi="Symbol" w:hint="default"/>
+      </w:rPr>
+    </w:lvl>
+    <w:lvl w:ilvl="7" w:tplc="041D0003" w:tentative="1">
+      <w:start w:val="1"/>
+      <w:numFmt w:val="bullet"/>
+      <w:lvlText w:val="o"/>
+      <w:lvlJc w:val="left"/>
+      <w:pPr>
+        <w:ind w:left="6120" w:hanging="360"/>
+      </w:pPr>
+      <w:rPr>
+        <w:rFonts w:ascii="Courier New" w:hAnsi="Courier New" w:cs="Courier New" w:hint="default"/>
+      </w:rPr>
+    </w:lvl>
+    <w:lvl w:ilvl="8" w:tplc="041D0005" w:tentative="1">
+      <w:start w:val="1"/>
+      <w:numFmt w:val="bullet"/>
+      <w:lvlText w:val=""/>
+      <w:lvlJc w:val="left"/>
+      <w:pPr>
+        <w:ind w:left="6840" w:hanging="360"/>
+      </w:pPr>
+      <w:rPr>
+        <w:rFonts w:ascii="Wingdings" w:hAnsi="Wingdings" w:hint="default"/>
+      </w:rPr>
+    </w:lvl>
+  </w:abstractNum>
+  <w:abstractNum w:abstractNumId="1">
+    <w:nsid w:val="272144A6"/>
+    <w:multiLevelType w:val="hybridMultilevel"/>
+    <w:tmpl w:val="60F40D6E"/>
+    <w:lvl w:ilvl="0" w:tplc="9A7C1552">
+      <w:numFmt w:val="bullet"/>
+      <w:lvlText w:val="-"/>
+      <w:lvlJc w:val="left"/>
+      <w:pPr>
+        <w:ind w:left="1664" w:hanging="360"/>
+      </w:pPr>
+      <w:rPr>
+        <w:rFonts w:ascii="Calibri" w:eastAsiaTheme="minorHAnsi" w:hAnsi="Calibri" w:cs="Calibri" w:hint="default"/>
+      </w:rPr>
+    </w:lvl>
+    <w:lvl w:ilvl="1" w:tplc="041D0003" w:tentative="1">
+      <w:start w:val="1"/>
+      <w:numFmt w:val="bullet"/>
+      <w:lvlText w:val="o"/>
+      <w:lvlJc w:val="left"/>
+      <w:pPr>
+        <w:ind w:left="2384" w:hanging="360"/>
+      </w:pPr>
+      <w:rPr>
+        <w:rFonts w:ascii="Courier New" w:hAnsi="Courier New" w:cs="Courier New" w:hint="default"/>
+      </w:rPr>
+    </w:lvl>
+    <w:lvl w:ilvl="2" w:tplc="041D0005" w:tentative="1">
+      <w:start w:val="1"/>
+      <w:numFmt w:val="bullet"/>
+      <w:lvlText w:val=""/>
+      <w:lvlJc w:val="left"/>
+      <w:pPr>
+        <w:ind w:left="3104" w:hanging="360"/>
+      </w:pPr>
+      <w:rPr>
+        <w:rFonts w:ascii="Wingdings" w:hAnsi="Wingdings" w:hint="default"/>
+      </w:rPr>
+    </w:lvl>
+    <w:lvl w:ilvl="3" w:tplc="041D0001" w:tentative="1">
+      <w:start w:val="1"/>
+      <w:numFmt w:val="bullet"/>
+      <w:lvlText w:val=""/>
+      <w:lvlJc w:val="left"/>
+      <w:pPr>
+        <w:ind w:left="3824" w:hanging="360"/>
+      </w:pPr>
+      <w:rPr>
+        <w:rFonts w:ascii="Symbol" w:hAnsi="Symbol" w:hint="default"/>
+      </w:rPr>
+    </w:lvl>
+    <w:lvl w:ilvl="4" w:tplc="041D0003" w:tentative="1">
+      <w:start w:val="1"/>
+      <w:numFmt w:val="bullet"/>
+      <w:lvlText w:val="o"/>
+      <w:lvlJc w:val="left"/>
+      <w:pPr>
+        <w:ind w:left="4544" w:hanging="360"/>
+      </w:pPr>
+      <w:rPr>
+        <w:rFonts w:ascii="Courier New" w:hAnsi="Courier New" w:cs="Courier New" w:hint="default"/>
+      </w:rPr>
+    </w:lvl>
+    <w:lvl w:ilvl="5" w:tplc="041D0005" w:tentative="1">
+      <w:start w:val="1"/>
+      <w:numFmt w:val="bullet"/>
+      <w:lvlText w:val=""/>
+      <w:lvlJc w:val="left"/>
+      <w:pPr>
+        <w:ind w:left="5264" w:hanging="360"/>
+      </w:pPr>
+      <w:rPr>
+        <w:rFonts w:ascii="Wingdings" w:hAnsi="Wingdings" w:hint="default"/>
+      </w:rPr>
+    </w:lvl>
+    <w:lvl w:ilvl="6" w:tplc="041D0001" w:tentative="1">
+      <w:start w:val="1"/>
+      <w:numFmt w:val="bullet"/>
+      <w:lvlText w:val=""/>
+      <w:lvlJc w:val="left"/>
+      <w:pPr>
+        <w:ind w:left="5984" w:hanging="360"/>
+      </w:pPr>
+      <w:rPr>
+        <w:rFonts w:ascii="Symbol" w:hAnsi="Symbol" w:hint="default"/>
+      </w:rPr>
+    </w:lvl>
+    <w:lvl w:ilvl="7" w:tplc="041D0003" w:tentative="1">
+      <w:start w:val="1"/>
+      <w:numFmt w:val="bullet"/>
+      <w:lvlText w:val="o"/>
+      <w:lvlJc w:val="left"/>
+      <w:pPr>
+        <w:ind w:left="6704" w:hanging="360"/>
+      </w:pPr>
+      <w:rPr>
+        <w:rFonts w:ascii="Courier New" w:hAnsi="Courier New" w:cs="Courier New" w:hint="default"/>
+      </w:rPr>
+    </w:lvl>
+    <w:lvl w:ilvl="8" w:tplc="041D0005" w:tentative="1">
+      <w:start w:val="1"/>
+      <w:numFmt w:val="bullet"/>
+      <w:lvlText w:val=""/>
+      <w:lvlJc w:val="left"/>
+      <w:pPr>
+        <w:ind w:left="7424" w:hanging="360"/>
+      </w:pPr>
+      <w:rPr>
+        <w:rFonts w:ascii="Wingdings" w:hAnsi="Wingdings" w:hint="default"/>
+      </w:rPr>
+    </w:lvl>
+  </w:abstractNum>
+  <w:abstractNum w:abstractNumId="2">
     <w:nsid w:val="4CFC27BE"/>
     <w:multiLevelType w:val="hybridMultilevel"/>
     <w:tmpl w:val="9B3003C4"/>
@@ -150,7 +620,7 @@
         <w:rFonts w:ascii="Symbol" w:hAnsi="Symbol" w:hint="default"/>
       </w:rPr>
     </w:lvl>
-    <w:lvl w:ilvl="1" w:tplc="041D0003" w:tentative="1">
+    <w:lvl w:ilvl="1" w:tplc="041D0003">
       <w:start w:val="1"/>
       <w:numFmt w:val="bullet"/>
       <w:lvlText w:val="o"/>
@@ -248,6 +718,12 @@
     </w:lvl>
   </w:abstractNum>
   <w:num w:numId="1">
+    <w:abstractNumId w:val="2"/>
+  </w:num>
+  <w:num w:numId="2">
+    <w:abstractNumId w:val="1"/>
+  </w:num>
+  <w:num w:numId="3">
     <w:abstractNumId w:val="0"/>
   </w:num>
 </w:numbering>
@@ -451,6 +927,17 @@
       <w:contextualSpacing/>
     </w:pPr>
   </w:style>
+  <w:style w:type="character" w:styleId="Hyperlink">
+    <w:name w:val="Hyperlink"/>
+    <w:basedOn w:val="DefaultParagraphFont"/>
+    <w:uiPriority w:val="99"/>
+    <w:unhideWhenUsed/>
+    <w:rsid w:val="009432D2"/>
+    <w:rPr>
+      <w:color w:val="0000FF" w:themeColor="hyperlink"/>
+      <w:u w:val="single"/>
+    </w:rPr>
+  </w:style>
 </w:styles>
 </file>
 
@@ -651,6 +1138,17 @@
       <w:ind w:left="720"/>
       <w:contextualSpacing/>
     </w:pPr>
+  </w:style>
+  <w:style w:type="character" w:styleId="Hyperlink">
+    <w:name w:val="Hyperlink"/>
+    <w:basedOn w:val="DefaultParagraphFont"/>
+    <w:uiPriority w:val="99"/>
+    <w:unhideWhenUsed/>
+    <w:rsid w:val="009432D2"/>
+    <w:rPr>
+      <w:color w:val="0000FF" w:themeColor="hyperlink"/>
+      <w:u w:val="single"/>
+    </w:rPr>
   </w:style>
 </w:styles>
 </file>

</xml_diff>